<commit_message>
aggiorno nome della classe yyy a interfaceRubruica
</commit_message>
<xml_diff>
--- a/appunti-interfaccia-java.docx
+++ b/appunti-interfaccia-java.docx
@@ -337,7 +337,14 @@
           <w:rFonts w:ascii="Arial" w:eastAsia="Times New Roman" w:hAnsi="Arial" w:cs="Arial"/>
           <w:color w:val="FF0000"/>
         </w:rPr>
-        <w:t>……YYY</w:t>
+        <w:t>……</w:t>
+      </w:r>
+      <w:r>
+        <w:rPr>
+          <w:rFonts w:ascii="Arial" w:eastAsia="Times New Roman" w:hAnsi="Arial" w:cs="Arial"/>
+          <w:color w:val="FF0000"/>
+        </w:rPr>
+        <w:t>interfaceRubrica</w:t>
       </w:r>
     </w:p>
     <w:p>
@@ -416,7 +423,21 @@
           <w:rFonts w:ascii="Arial" w:eastAsia="Times New Roman" w:hAnsi="Arial" w:cs="Arial"/>
           <w:color w:val="000000"/>
         </w:rPr>
-        <w:t>A class that implements the interface yyy must provide an implementation for Contatto cerca(String cognome). </w:t>
+        <w:t xml:space="preserve">A class that implements the interface </w:t>
+      </w:r>
+      <w:r>
+        <w:rPr>
+          <w:rFonts w:ascii="Arial" w:eastAsia="Times New Roman" w:hAnsi="Arial" w:cs="Arial"/>
+          <w:color w:val="000000"/>
+        </w:rPr>
+        <w:t>interfaceRubrica</w:t>
+      </w:r>
+      <w:r>
+        <w:rPr>
+          <w:rFonts w:ascii="Arial" w:eastAsia="Times New Roman" w:hAnsi="Arial" w:cs="Arial"/>
+          <w:color w:val="000000"/>
+        </w:rPr>
+        <w:t xml:space="preserve"> must provide an implementation for Contatto cerca(String cognome). </w:t>
       </w:r>
     </w:p>
     <w:p>
@@ -520,7 +541,21 @@
           <w:rFonts w:ascii="Arial" w:eastAsia="Times New Roman" w:hAnsi="Arial" w:cs="Arial"/>
           <w:color w:val="000000"/>
         </w:rPr>
-        <w:t>Any concrete class that implements the YYY interface must define a Contatto cerca(String cognome) instance method. </w:t>
+        <w:t xml:space="preserve">Any concrete class that implements the </w:t>
+      </w:r>
+      <w:r>
+        <w:rPr>
+          <w:rFonts w:ascii="Arial" w:eastAsia="Times New Roman" w:hAnsi="Arial" w:cs="Arial"/>
+          <w:color w:val="000000"/>
+        </w:rPr>
+        <w:t>interfaceRubrica</w:t>
+      </w:r>
+      <w:r>
+        <w:rPr>
+          <w:rFonts w:ascii="Arial" w:eastAsia="Times New Roman" w:hAnsi="Arial" w:cs="Arial"/>
+          <w:color w:val="000000"/>
+        </w:rPr>
+        <w:t xml:space="preserve"> interface must define a Contatto cerca(String cognome) instance method. </w:t>
       </w:r>
     </w:p>
     <w:p>
@@ -672,7 +707,14 @@
           <w:rFonts w:ascii="Arial" w:eastAsia="Times New Roman" w:hAnsi="Arial" w:cs="Arial"/>
           <w:color w:val="000000"/>
         </w:rPr>
-        <w:t>YYY{</w:t>
+        <w:t>interfaceRubrica</w:t>
+      </w:r>
+      <w:r>
+        <w:rPr>
+          <w:rFonts w:ascii="Arial" w:eastAsia="Times New Roman" w:hAnsi="Arial" w:cs="Arial"/>
+          <w:color w:val="000000"/>
+        </w:rPr>
+        <w:t>{</w:t>
       </w:r>
     </w:p>
     <w:p>

</xml_diff>

<commit_message>
aggiorna file .doc con appunti in più e frammenti di codice
</commit_message>
<xml_diff>
--- a/appunti-interfaccia-java.docx
+++ b/appunti-interfaccia-java.docx
@@ -31,7 +31,14 @@
           <w:color w:val="000000"/>
         </w:rPr>
         <w:tab/>
-        <w:t>version 1.2</w:t>
+        <w:t>version 1.</w:t>
+      </w:r>
+      <w:r>
+        <w:rPr>
+          <w:rFonts w:ascii="Arial" w:eastAsia="Times New Roman" w:hAnsi="Arial" w:cs="Arial"/>
+          <w:color w:val="000000"/>
+        </w:rPr>
+        <w:t>3</w:t>
       </w:r>
       <w:r>
         <w:rPr>
@@ -320,8 +327,79 @@
           <w:rFonts w:ascii="Arial" w:eastAsia="Times New Roman" w:hAnsi="Arial" w:cs="Arial"/>
           <w:color w:val="000000"/>
         </w:rPr>
-        <w:t>Here is an example of a very simple Java interface:</w:t>
-      </w:r>
+        <w:t>Here is an example of a very simple Java interface</w:t>
+      </w:r>
+      <w:r>
+        <w:rPr>
+          <w:rFonts w:ascii="Arial" w:eastAsia="Times New Roman" w:hAnsi="Arial" w:cs="Arial"/>
+          <w:color w:val="000000"/>
+        </w:rPr>
+        <w:t xml:space="preserve"> AstrazioneDiRubrica</w:t>
+      </w:r>
+      <w:r>
+        <w:rPr>
+          <w:rFonts w:ascii="Arial" w:eastAsia="Times New Roman" w:hAnsi="Arial" w:cs="Arial"/>
+          <w:color w:val="000000"/>
+        </w:rPr>
+        <w:t>:</w:t>
+      </w:r>
+    </w:p>
+    <w:p>
+      <w:pPr>
+        <w:spacing w:after="0" w:line="240" w:lineRule="auto"/>
+        <w:rPr>
+          <w:rFonts w:ascii="Arial" w:eastAsia="Times New Roman" w:hAnsi="Arial" w:cs="Arial"/>
+          <w:color w:val="FF0000"/>
+        </w:rPr>
+      </w:pPr>
+      <w:r>
+        <w:rPr>
+          <w:rFonts w:ascii="Arial" w:eastAsia="Times New Roman" w:hAnsi="Arial" w:cs="Arial"/>
+          <w:color w:val="FF0000"/>
+        </w:rPr>
+        <w:t>public interface AstrazioneDiRubrica {</w:t>
+      </w:r>
+    </w:p>
+    <w:p>
+      <w:pPr>
+        <w:spacing w:after="0" w:line="240" w:lineRule="auto"/>
+        <w:rPr>
+          <w:rFonts w:ascii="Arial" w:eastAsia="Times New Roman" w:hAnsi="Arial" w:cs="Arial"/>
+          <w:color w:val="FF0000"/>
+        </w:rPr>
+      </w:pPr>
+      <w:r>
+        <w:rPr>
+          <w:rFonts w:ascii="Arial" w:eastAsia="Times New Roman" w:hAnsi="Arial" w:cs="Arial"/>
+          <w:color w:val="FF0000"/>
+        </w:rPr>
+        <w:t xml:space="preserve">    </w:t>
+      </w:r>
+    </w:p>
+    <w:p>
+      <w:pPr>
+        <w:spacing w:after="0" w:line="240" w:lineRule="auto"/>
+        <w:rPr>
+          <w:rFonts w:ascii="Arial" w:eastAsia="Times New Roman" w:hAnsi="Arial" w:cs="Arial"/>
+          <w:color w:val="FF0000"/>
+        </w:rPr>
+      </w:pPr>
+      <w:r>
+        <w:rPr>
+          <w:rFonts w:ascii="Arial" w:eastAsia="Times New Roman" w:hAnsi="Arial" w:cs="Arial"/>
+          <w:color w:val="FF0000"/>
+        </w:rPr>
+        <w:t xml:space="preserve">    public Contatto cerca(String cognome);</w:t>
+      </w:r>
+    </w:p>
+    <w:p>
+      <w:pPr>
+        <w:spacing w:after="0" w:line="240" w:lineRule="auto"/>
+        <w:rPr>
+          <w:rFonts w:ascii="Arial" w:eastAsia="Times New Roman" w:hAnsi="Arial" w:cs="Arial"/>
+          <w:color w:val="FF0000"/>
+        </w:rPr>
+      </w:pPr>
     </w:p>
     <w:p>
       <w:pPr>
@@ -337,14 +415,7 @@
           <w:rFonts w:ascii="Arial" w:eastAsia="Times New Roman" w:hAnsi="Arial" w:cs="Arial"/>
           <w:color w:val="FF0000"/>
         </w:rPr>
-        <w:t>……</w:t>
-      </w:r>
-      <w:r>
-        <w:rPr>
-          <w:rFonts w:ascii="Arial" w:eastAsia="Times New Roman" w:hAnsi="Arial" w:cs="Arial"/>
-          <w:color w:val="FF0000"/>
-        </w:rPr>
-        <w:t>interfaceRubrica</w:t>
+        <w:t>}</w:t>
       </w:r>
     </w:p>
     <w:p>
@@ -430,14 +501,21 @@
           <w:rFonts w:ascii="Arial" w:eastAsia="Times New Roman" w:hAnsi="Arial" w:cs="Arial"/>
           <w:color w:val="000000"/>
         </w:rPr>
-        <w:t>interfaceRubrica</w:t>
-      </w:r>
-      <w:r>
-        <w:rPr>
-          <w:rFonts w:ascii="Arial" w:eastAsia="Times New Roman" w:hAnsi="Arial" w:cs="Arial"/>
-          <w:color w:val="000000"/>
-        </w:rPr>
-        <w:t xml:space="preserve"> must provide an implementation for Contatto cerca(String cognome). </w:t>
+        <w:t>AstrazioneDiRubrica</w:t>
+      </w:r>
+      <w:r>
+        <w:rPr>
+          <w:rFonts w:ascii="Arial" w:eastAsia="Times New Roman" w:hAnsi="Arial" w:cs="Arial"/>
+          <w:color w:val="000000"/>
+        </w:rPr>
+        <w:t xml:space="preserve"> </w:t>
+      </w:r>
+      <w:r>
+        <w:rPr>
+          <w:rFonts w:ascii="Arial" w:eastAsia="Times New Roman" w:hAnsi="Arial" w:cs="Arial"/>
+          <w:color w:val="000000"/>
+        </w:rPr>
+        <w:t>must provide an implementation for Contatto cerca(String cognome). </w:t>
       </w:r>
     </w:p>
     <w:p>
@@ -548,14 +626,21 @@
           <w:rFonts w:ascii="Arial" w:eastAsia="Times New Roman" w:hAnsi="Arial" w:cs="Arial"/>
           <w:color w:val="000000"/>
         </w:rPr>
-        <w:t>interfaceRubrica</w:t>
-      </w:r>
-      <w:r>
-        <w:rPr>
-          <w:rFonts w:ascii="Arial" w:eastAsia="Times New Roman" w:hAnsi="Arial" w:cs="Arial"/>
-          <w:color w:val="000000"/>
-        </w:rPr>
-        <w:t xml:space="preserve"> interface must define a Contatto cerca(String cognome) instance method. </w:t>
+        <w:t>AstrazioneDiRubrica</w:t>
+      </w:r>
+      <w:r>
+        <w:rPr>
+          <w:rFonts w:ascii="Arial" w:eastAsia="Times New Roman" w:hAnsi="Arial" w:cs="Arial"/>
+          <w:color w:val="000000"/>
+        </w:rPr>
+        <w:t xml:space="preserve"> </w:t>
+      </w:r>
+      <w:r>
+        <w:rPr>
+          <w:rFonts w:ascii="Arial" w:eastAsia="Times New Roman" w:hAnsi="Arial" w:cs="Arial"/>
+          <w:color w:val="000000"/>
+        </w:rPr>
+        <w:t>interface must define a Contatto cerca(String cognome) instance method. </w:t>
       </w:r>
     </w:p>
     <w:p>
@@ -640,259 +725,1739 @@
         </w:rPr>
       </w:pPr>
     </w:p>
-    <w:p>
-      <w:pPr>
-        <w:spacing w:after="0" w:line="240" w:lineRule="auto"/>
-        <w:rPr>
-          <w:rFonts w:ascii="Arial" w:eastAsia="Times New Roman" w:hAnsi="Arial" w:cs="Arial"/>
-          <w:color w:val="000000"/>
-        </w:rPr>
-      </w:pPr>
-    </w:p>
-    <w:p>
-      <w:pPr>
-        <w:spacing w:after="0" w:line="240" w:lineRule="auto"/>
-        <w:rPr>
-          <w:rFonts w:ascii="Arial" w:eastAsia="Times New Roman" w:hAnsi="Arial" w:cs="Arial"/>
-          <w:color w:val="000000"/>
-        </w:rPr>
-      </w:pPr>
-    </w:p>
-    <w:p>
-      <w:pPr>
-        <w:spacing w:after="0" w:line="240" w:lineRule="auto"/>
-        <w:rPr>
-          <w:rFonts w:ascii="Arial" w:eastAsia="Times New Roman" w:hAnsi="Arial" w:cs="Arial"/>
-          <w:color w:val="000000"/>
-        </w:rPr>
-      </w:pPr>
-    </w:p>
-    <w:p>
-      <w:pPr>
-        <w:spacing w:after="0" w:line="240" w:lineRule="auto"/>
-        <w:rPr>
-          <w:rFonts w:ascii="Arial" w:eastAsia="Times New Roman" w:hAnsi="Arial" w:cs="Arial"/>
-          <w:color w:val="000000"/>
-        </w:rPr>
-      </w:pPr>
-    </w:p>
-    <w:p>
-      <w:pPr>
-        <w:spacing w:after="0" w:line="240" w:lineRule="auto"/>
-        <w:rPr>
-          <w:rFonts w:ascii="Times New Roman" w:eastAsia="Times New Roman" w:hAnsi="Times New Roman" w:cs="Times New Roman"/>
-          <w:sz w:val="24"/>
-          <w:szCs w:val="24"/>
-        </w:rPr>
-      </w:pPr>
-      <w:r>
-        <w:rPr>
-          <w:rFonts w:ascii="Arial" w:eastAsia="Times New Roman" w:hAnsi="Arial" w:cs="Arial"/>
-          <w:color w:val="000000"/>
-        </w:rPr>
+    <w:p/>
+    <w:p>
+      <w:r>
+        <mc:AlternateContent>
+          <mc:Choice Requires="wps">
+            <w:drawing>
+              <wp:anchor distT="0" distB="0" distL="114300" distR="114300" simplePos="0" relativeHeight="251659264" behindDoc="0" locked="0" layoutInCell="1" allowOverlap="1" wp14:anchorId="160B6F64" wp14:editId="19364FDE">
+                <wp:simplePos x="0" y="0"/>
+                <wp:positionH relativeFrom="column">
+                  <wp:posOffset>-308610</wp:posOffset>
+                </wp:positionH>
+                <wp:positionV relativeFrom="paragraph">
+                  <wp:posOffset>224155</wp:posOffset>
+                </wp:positionV>
+                <wp:extent cx="3467100" cy="3947160"/>
+                <wp:effectExtent l="0" t="0" r="19050" b="15240"/>
+                <wp:wrapNone/>
+                <wp:docPr id="1" name="Rettangolo con angoli arrotondati 1"/>
+                <wp:cNvGraphicFramePr/>
+                <a:graphic xmlns:a="http://schemas.openxmlformats.org/drawingml/2006/main">
+                  <a:graphicData uri="http://schemas.microsoft.com/office/word/2010/wordprocessingShape">
+                    <wps:wsp>
+                      <wps:cNvSpPr/>
+                      <wps:spPr>
+                        <a:xfrm>
+                          <a:off x="0" y="0"/>
+                          <a:ext cx="3467100" cy="3947160"/>
+                        </a:xfrm>
+                        <a:prstGeom prst="roundRect">
+                          <a:avLst>
+                            <a:gd name="adj" fmla="val 6066"/>
+                          </a:avLst>
+                        </a:prstGeom>
+                        <a:solidFill>
+                          <a:schemeClr val="accent6">
+                            <a:lumMod val="60000"/>
+                            <a:lumOff val="40000"/>
+                          </a:schemeClr>
+                        </a:solidFill>
+                      </wps:spPr>
+                      <wps:style>
+                        <a:lnRef idx="2">
+                          <a:schemeClr val="accent1">
+                            <a:shade val="50000"/>
+                          </a:schemeClr>
+                        </a:lnRef>
+                        <a:fillRef idx="1">
+                          <a:schemeClr val="accent1"/>
+                        </a:fillRef>
+                        <a:effectRef idx="0">
+                          <a:schemeClr val="accent1"/>
+                        </a:effectRef>
+                        <a:fontRef idx="minor">
+                          <a:schemeClr val="lt1"/>
+                        </a:fontRef>
+                      </wps:style>
+                      <wps:txbx>
+                        <w:txbxContent>
+                          <w:p>
+                            <w:pPr>
+                              <w:rPr>
+                                <w:color w:val="000000" w:themeColor="text1"/>
+                              </w:rPr>
+                            </w:pPr>
+                            <w:r>
+                              <w:rPr>
+                                <w:color w:val="000000" w:themeColor="text1"/>
+                              </w:rPr>
+                              <w:t>import java.util.ArrayList;</w:t>
+                            </w:r>
+                          </w:p>
+                          <w:p>
+                            <w:pPr>
+                              <w:rPr>
+                                <w:color w:val="000000" w:themeColor="text1"/>
+                              </w:rPr>
+                            </w:pPr>
+                          </w:p>
+                          <w:p>
+                            <w:pPr>
+                              <w:rPr>
+                                <w:color w:val="000000" w:themeColor="text1"/>
+                              </w:rPr>
+                            </w:pPr>
+                            <w:r>
+                              <w:rPr>
+                                <w:color w:val="000000" w:themeColor="text1"/>
+                              </w:rPr>
+                              <w:t>public class Rubrica implements AstrazioneDiRubrica{</w:t>
+                            </w:r>
+                          </w:p>
+                          <w:p>
+                            <w:pPr>
+                              <w:rPr>
+                                <w:color w:val="000000" w:themeColor="text1"/>
+                              </w:rPr>
+                            </w:pPr>
+                            <w:r>
+                              <w:rPr>
+                                <w:color w:val="000000" w:themeColor="text1"/>
+                              </w:rPr>
+                              <w:t xml:space="preserve">    private ArrayList&lt;Contatto&gt; contatti;</w:t>
+                            </w:r>
+                          </w:p>
+                          <w:p>
+                            <w:pPr>
+                              <w:rPr>
+                                <w:color w:val="2E74B5" w:themeColor="accent5" w:themeShade="BF"/>
+                              </w:rPr>
+                            </w:pPr>
+                            <w:r>
+                              <w:rPr>
+                                <w:color w:val="000000" w:themeColor="text1"/>
+                              </w:rPr>
+                              <w:t xml:space="preserve">    </w:t>
+                            </w:r>
+                            <w:r>
+                              <w:rPr>
+                                <w:color w:val="2E74B5" w:themeColor="accent5" w:themeShade="BF"/>
+                              </w:rPr>
+                              <w:t>//fare costruttore, toString, get</w:t>
+                            </w:r>
+                          </w:p>
+                          <w:p>
+                            <w:pPr>
+                              <w:rPr>
+                                <w:color w:val="000000" w:themeColor="text1"/>
+                              </w:rPr>
+                            </w:pPr>
+                            <w:r>
+                              <w:rPr>
+                                <w:color w:val="000000" w:themeColor="text1"/>
+                              </w:rPr>
+                              <w:t xml:space="preserve">    </w:t>
+                            </w:r>
+                          </w:p>
+                          <w:p>
+                            <w:pPr>
+                              <w:rPr>
+                                <w:color w:val="000000" w:themeColor="text1"/>
+                              </w:rPr>
+                            </w:pPr>
+                            <w:r>
+                              <w:rPr>
+                                <w:color w:val="000000" w:themeColor="text1"/>
+                              </w:rPr>
+                              <w:t xml:space="preserve">    public Contatto cerca(String cognome){</w:t>
+                            </w:r>
+                          </w:p>
+                          <w:p>
+                            <w:pPr>
+                              <w:rPr>
+                                <w:color w:val="000000" w:themeColor="text1"/>
+                              </w:rPr>
+                            </w:pPr>
+                            <w:r>
+                              <w:rPr>
+                                <w:color w:val="000000" w:themeColor="text1"/>
+                              </w:rPr>
+                              <w:t xml:space="preserve">        Contatto c;</w:t>
+                            </w:r>
+                          </w:p>
+                          <w:p>
+                            <w:pPr>
+                              <w:rPr>
+                                <w:color w:val="000000" w:themeColor="text1"/>
+                              </w:rPr>
+                            </w:pPr>
+                            <w:r>
+                              <w:rPr>
+                                <w:color w:val="000000" w:themeColor="text1"/>
+                              </w:rPr>
+                              <w:t xml:space="preserve">        c = null;</w:t>
+                            </w:r>
+                          </w:p>
+                          <w:p>
+                            <w:pPr>
+                              <w:rPr>
+                                <w:color w:val="2E74B5" w:themeColor="accent5" w:themeShade="BF"/>
+                              </w:rPr>
+                            </w:pPr>
+                            <w:r>
+                              <w:rPr>
+                                <w:color w:val="000000" w:themeColor="text1"/>
+                              </w:rPr>
+                              <w:t xml:space="preserve">       </w:t>
+                            </w:r>
+                            <w:r>
+                              <w:rPr>
+                                <w:color w:val="000000" w:themeColor="text1"/>
+                              </w:rPr>
+                              <w:t xml:space="preserve"> </w:t>
+                            </w:r>
+                            <w:r>
+                              <w:rPr>
+                                <w:color w:val="2E74B5" w:themeColor="accent5" w:themeShade="BF"/>
+                              </w:rPr>
+                              <w:t>// da completare</w:t>
+                            </w:r>
+                          </w:p>
+                          <w:p>
+                            <w:pPr>
+                              <w:rPr>
+                                <w:color w:val="000000" w:themeColor="text1"/>
+                              </w:rPr>
+                            </w:pPr>
+                            <w:r>
+                              <w:rPr>
+                                <w:color w:val="000000" w:themeColor="text1"/>
+                              </w:rPr>
+                              <w:t xml:space="preserve">        return c;</w:t>
+                            </w:r>
+                          </w:p>
+                          <w:p>
+                            <w:pPr>
+                              <w:rPr>
+                                <w:color w:val="000000" w:themeColor="text1"/>
+                              </w:rPr>
+                            </w:pPr>
+                            <w:r>
+                              <w:rPr>
+                                <w:color w:val="000000" w:themeColor="text1"/>
+                              </w:rPr>
+                              <w:t xml:space="preserve">    }</w:t>
+                            </w:r>
+                          </w:p>
+                          <w:p>
+                            <w:pPr>
+                              <w:rPr>
+                                <w:color w:val="000000" w:themeColor="text1"/>
+                              </w:rPr>
+                            </w:pPr>
+                            <w:r>
+                              <w:rPr>
+                                <w:color w:val="000000" w:themeColor="text1"/>
+                              </w:rPr>
+                              <w:t>}</w:t>
+                            </w:r>
+                          </w:p>
+                        </w:txbxContent>
+                      </wps:txbx>
+                      <wps:bodyPr rot="0" spcFirstLastPara="0" vertOverflow="overflow" horzOverflow="overflow" vert="horz" wrap="square" lIns="91440" tIns="45720" rIns="91440" bIns="45720" numCol="1" spcCol="0" rtlCol="0" fromWordArt="0" anchor="ctr" anchorCtr="0" forceAA="0" compatLnSpc="1">
+                        <a:prstTxWarp prst="textNoShape">
+                          <a:avLst/>
+                        </a:prstTxWarp>
+                        <a:noAutofit/>
+                      </wps:bodyPr>
+                    </wps:wsp>
+                  </a:graphicData>
+                </a:graphic>
+                <wp14:sizeRelH relativeFrom="margin">
+                  <wp14:pctWidth>0</wp14:pctWidth>
+                </wp14:sizeRelH>
+                <wp14:sizeRelV relativeFrom="margin">
+                  <wp14:pctHeight>0</wp14:pctHeight>
+                </wp14:sizeRelV>
+              </wp:anchor>
+            </w:drawing>
+          </mc:Choice>
+          <mc:Fallback>
+            <w:pict>
+              <v:roundrect w14:anchorId="160B6F64" id="Rettangolo con angoli arrotondati 1" o:spid="_x0000_s1026" style="position:absolute;margin-left:-24.3pt;margin-top:17.65pt;width:273pt;height:310.8pt;z-index:251659264;visibility:visible;mso-wrap-style:square;mso-width-percent:0;mso-height-percent:0;mso-wrap-distance-left:9pt;mso-wrap-distance-top:0;mso-wrap-distance-right:9pt;mso-wrap-distance-bottom:0;mso-position-horizontal:absolute;mso-position-horizontal-relative:text;mso-position-vertical:absolute;mso-position-vertical-relative:text;mso-width-percent:0;mso-height-percent:0;mso-width-relative:margin;mso-height-relative:margin;v-text-anchor:middle" arcsize="3975f" o:gfxdata="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" fillcolor="#a8d08d [1945]" strokecolor="#1f3763 [1604]" strokeweight="1pt">
+                <v:stroke joinstyle="miter"/>
+                <v:textbox>
+                  <w:txbxContent>
+                    <w:p>
+                      <w:pPr>
+                        <w:rPr>
+                          <w:color w:val="000000" w:themeColor="text1"/>
+                        </w:rPr>
+                      </w:pPr>
+                      <w:r>
+                        <w:rPr>
+                          <w:color w:val="000000" w:themeColor="text1"/>
+                        </w:rPr>
+                        <w:t>import java.util.ArrayList;</w:t>
+                      </w:r>
+                    </w:p>
+                    <w:p>
+                      <w:pPr>
+                        <w:rPr>
+                          <w:color w:val="000000" w:themeColor="text1"/>
+                        </w:rPr>
+                      </w:pPr>
+                    </w:p>
+                    <w:p>
+                      <w:pPr>
+                        <w:rPr>
+                          <w:color w:val="000000" w:themeColor="text1"/>
+                        </w:rPr>
+                      </w:pPr>
+                      <w:r>
+                        <w:rPr>
+                          <w:color w:val="000000" w:themeColor="text1"/>
+                        </w:rPr>
+                        <w:t>public class Rubrica implements AstrazioneDiRubrica{</w:t>
+                      </w:r>
+                    </w:p>
+                    <w:p>
+                      <w:pPr>
+                        <w:rPr>
+                          <w:color w:val="000000" w:themeColor="text1"/>
+                        </w:rPr>
+                      </w:pPr>
+                      <w:r>
+                        <w:rPr>
+                          <w:color w:val="000000" w:themeColor="text1"/>
+                        </w:rPr>
+                        <w:t xml:space="preserve">    private ArrayList&lt;Contatto&gt; contatti;</w:t>
+                      </w:r>
+                    </w:p>
+                    <w:p>
+                      <w:pPr>
+                        <w:rPr>
+                          <w:color w:val="2E74B5" w:themeColor="accent5" w:themeShade="BF"/>
+                        </w:rPr>
+                      </w:pPr>
+                      <w:r>
+                        <w:rPr>
+                          <w:color w:val="000000" w:themeColor="text1"/>
+                        </w:rPr>
+                        <w:t xml:space="preserve">    </w:t>
+                      </w:r>
+                      <w:r>
+                        <w:rPr>
+                          <w:color w:val="2E74B5" w:themeColor="accent5" w:themeShade="BF"/>
+                        </w:rPr>
+                        <w:t>//fare costruttore, toString, get</w:t>
+                      </w:r>
+                    </w:p>
+                    <w:p>
+                      <w:pPr>
+                        <w:rPr>
+                          <w:color w:val="000000" w:themeColor="text1"/>
+                        </w:rPr>
+                      </w:pPr>
+                      <w:r>
+                        <w:rPr>
+                          <w:color w:val="000000" w:themeColor="text1"/>
+                        </w:rPr>
+                        <w:t xml:space="preserve">    </w:t>
+                      </w:r>
+                    </w:p>
+                    <w:p>
+                      <w:pPr>
+                        <w:rPr>
+                          <w:color w:val="000000" w:themeColor="text1"/>
+                        </w:rPr>
+                      </w:pPr>
+                      <w:r>
+                        <w:rPr>
+                          <w:color w:val="000000" w:themeColor="text1"/>
+                        </w:rPr>
+                        <w:t xml:space="preserve">    public Contatto cerca(String cognome){</w:t>
+                      </w:r>
+                    </w:p>
+                    <w:p>
+                      <w:pPr>
+                        <w:rPr>
+                          <w:color w:val="000000" w:themeColor="text1"/>
+                        </w:rPr>
+                      </w:pPr>
+                      <w:r>
+                        <w:rPr>
+                          <w:color w:val="000000" w:themeColor="text1"/>
+                        </w:rPr>
+                        <w:t xml:space="preserve">        Contatto c;</w:t>
+                      </w:r>
+                    </w:p>
+                    <w:p>
+                      <w:pPr>
+                        <w:rPr>
+                          <w:color w:val="000000" w:themeColor="text1"/>
+                        </w:rPr>
+                      </w:pPr>
+                      <w:r>
+                        <w:rPr>
+                          <w:color w:val="000000" w:themeColor="text1"/>
+                        </w:rPr>
+                        <w:t xml:space="preserve">        c = null;</w:t>
+                      </w:r>
+                    </w:p>
+                    <w:p>
+                      <w:pPr>
+                        <w:rPr>
+                          <w:color w:val="2E74B5" w:themeColor="accent5" w:themeShade="BF"/>
+                        </w:rPr>
+                      </w:pPr>
+                      <w:r>
+                        <w:rPr>
+                          <w:color w:val="000000" w:themeColor="text1"/>
+                        </w:rPr>
+                        <w:t xml:space="preserve">       </w:t>
+                      </w:r>
+                      <w:r>
+                        <w:rPr>
+                          <w:color w:val="000000" w:themeColor="text1"/>
+                        </w:rPr>
+                        <w:t xml:space="preserve"> </w:t>
+                      </w:r>
+                      <w:r>
+                        <w:rPr>
+                          <w:color w:val="2E74B5" w:themeColor="accent5" w:themeShade="BF"/>
+                        </w:rPr>
+                        <w:t>// da completare</w:t>
+                      </w:r>
+                    </w:p>
+                    <w:p>
+                      <w:pPr>
+                        <w:rPr>
+                          <w:color w:val="000000" w:themeColor="text1"/>
+                        </w:rPr>
+                      </w:pPr>
+                      <w:r>
+                        <w:rPr>
+                          <w:color w:val="000000" w:themeColor="text1"/>
+                        </w:rPr>
+                        <w:t xml:space="preserve">        return c;</w:t>
+                      </w:r>
+                    </w:p>
+                    <w:p>
+                      <w:pPr>
+                        <w:rPr>
+                          <w:color w:val="000000" w:themeColor="text1"/>
+                        </w:rPr>
+                      </w:pPr>
+                      <w:r>
+                        <w:rPr>
+                          <w:color w:val="000000" w:themeColor="text1"/>
+                        </w:rPr>
+                        <w:t xml:space="preserve">    }</w:t>
+                      </w:r>
+                    </w:p>
+                    <w:p>
+                      <w:pPr>
+                        <w:rPr>
+                          <w:color w:val="000000" w:themeColor="text1"/>
+                        </w:rPr>
+                      </w:pPr>
+                      <w:r>
+                        <w:rPr>
+                          <w:color w:val="000000" w:themeColor="text1"/>
+                        </w:rPr>
+                        <w:t>}</w:t>
+                      </w:r>
+                    </w:p>
+                  </w:txbxContent>
+                </v:textbox>
+              </v:roundrect>
+            </w:pict>
+          </mc:Fallback>
+        </mc:AlternateContent>
+      </w:r>
+    </w:p>
+    <w:p/>
+    <w:p/>
+    <w:p/>
+    <w:p/>
+    <w:p/>
+    <w:p/>
+    <w:p/>
+    <w:p/>
+    <w:p/>
+    <w:p/>
+    <w:p/>
+    <w:p/>
+    <w:p/>
+    <w:p/>
+    <w:p/>
+    <w:p/>
+    <w:p/>
+    <w:p/>
+    <w:p>
+      <w:r>
+        <mc:AlternateContent>
+          <mc:Choice Requires="wps">
+            <w:drawing>
+              <wp:anchor distT="0" distB="0" distL="114300" distR="114300" simplePos="0" relativeHeight="251663360" behindDoc="0" locked="0" layoutInCell="1" allowOverlap="1" wp14:anchorId="2A0C678F" wp14:editId="6666CEDE">
+                <wp:simplePos x="0" y="0"/>
+                <wp:positionH relativeFrom="column">
+                  <wp:posOffset>2899410</wp:posOffset>
+                </wp:positionH>
+                <wp:positionV relativeFrom="paragraph">
+                  <wp:posOffset>230505</wp:posOffset>
+                </wp:positionV>
+                <wp:extent cx="3467100" cy="1767840"/>
+                <wp:effectExtent l="0" t="0" r="19050" b="22860"/>
+                <wp:wrapNone/>
+                <wp:docPr id="3" name="Rettangolo con angoli arrotondati 3"/>
+                <wp:cNvGraphicFramePr/>
+                <a:graphic xmlns:a="http://schemas.openxmlformats.org/drawingml/2006/main">
+                  <a:graphicData uri="http://schemas.microsoft.com/office/word/2010/wordprocessingShape">
+                    <wps:wsp>
+                      <wps:cNvSpPr/>
+                      <wps:spPr>
+                        <a:xfrm>
+                          <a:off x="0" y="0"/>
+                          <a:ext cx="3467100" cy="1767840"/>
+                        </a:xfrm>
+                        <a:prstGeom prst="roundRect">
+                          <a:avLst>
+                            <a:gd name="adj" fmla="val 6066"/>
+                          </a:avLst>
+                        </a:prstGeom>
+                        <a:solidFill>
+                          <a:schemeClr val="accent3">
+                            <a:lumMod val="60000"/>
+                            <a:lumOff val="40000"/>
+                          </a:schemeClr>
+                        </a:solidFill>
+                      </wps:spPr>
+                      <wps:style>
+                        <a:lnRef idx="2">
+                          <a:schemeClr val="accent1">
+                            <a:shade val="50000"/>
+                          </a:schemeClr>
+                        </a:lnRef>
+                        <a:fillRef idx="1">
+                          <a:schemeClr val="accent1"/>
+                        </a:fillRef>
+                        <a:effectRef idx="0">
+                          <a:schemeClr val="accent1"/>
+                        </a:effectRef>
+                        <a:fontRef idx="minor">
+                          <a:schemeClr val="lt1"/>
+                        </a:fontRef>
+                      </wps:style>
+                      <wps:txbx>
+                        <w:txbxContent>
+                          <w:p>
+                            <w:pPr>
+                              <w:rPr>
+                                <w:color w:val="000000" w:themeColor="text1"/>
+                              </w:rPr>
+                            </w:pPr>
+                            <w:r>
+                              <w:rPr>
+                                <w:color w:val="000000" w:themeColor="text1"/>
+                              </w:rPr>
+                              <w:t>public interface AstrazioneDiRubrica {</w:t>
+                            </w:r>
+                          </w:p>
+                          <w:p>
+                            <w:pPr>
+                              <w:rPr>
+                                <w:color w:val="000000" w:themeColor="text1"/>
+                              </w:rPr>
+                            </w:pPr>
+                            <w:r>
+                              <w:rPr>
+                                <w:color w:val="000000" w:themeColor="text1"/>
+                              </w:rPr>
+                              <w:t xml:space="preserve">    </w:t>
+                            </w:r>
+                          </w:p>
+                          <w:p>
+                            <w:pPr>
+                              <w:rPr>
+                                <w:color w:val="000000" w:themeColor="text1"/>
+                              </w:rPr>
+                            </w:pPr>
+                            <w:r>
+                              <w:rPr>
+                                <w:color w:val="000000" w:themeColor="text1"/>
+                              </w:rPr>
+                              <w:t xml:space="preserve">    </w:t>
+                            </w:r>
+                            <w:r>
+                              <w:rPr>
+                                <w:color w:val="000000" w:themeColor="text1"/>
+                              </w:rPr>
+                              <w:t xml:space="preserve"> </w:t>
+                            </w:r>
+                            <w:r>
+                              <w:rPr>
+                                <w:color w:val="000000" w:themeColor="text1"/>
+                              </w:rPr>
+                              <w:t>public Contatto cerca(String cognome);</w:t>
+                            </w:r>
+                          </w:p>
+                          <w:p>
+                            <w:pPr>
+                              <w:rPr>
+                                <w:color w:val="000000" w:themeColor="text1"/>
+                              </w:rPr>
+                            </w:pPr>
+                          </w:p>
+                          <w:p>
+                            <w:pPr>
+                              <w:rPr>
+                                <w:color w:val="000000" w:themeColor="text1"/>
+                              </w:rPr>
+                            </w:pPr>
+                            <w:r>
+                              <w:rPr>
+                                <w:color w:val="000000" w:themeColor="text1"/>
+                              </w:rPr>
+                              <w:t>}</w:t>
+                            </w:r>
+                          </w:p>
+                        </w:txbxContent>
+                      </wps:txbx>
+                      <wps:bodyPr rot="0" spcFirstLastPara="0" vertOverflow="overflow" horzOverflow="overflow" vert="horz" wrap="square" lIns="91440" tIns="45720" rIns="91440" bIns="45720" numCol="1" spcCol="0" rtlCol="0" fromWordArt="0" anchor="ctr" anchorCtr="0" forceAA="0" compatLnSpc="1">
+                        <a:prstTxWarp prst="textNoShape">
+                          <a:avLst/>
+                        </a:prstTxWarp>
+                        <a:noAutofit/>
+                      </wps:bodyPr>
+                    </wps:wsp>
+                  </a:graphicData>
+                </a:graphic>
+                <wp14:sizeRelH relativeFrom="margin">
+                  <wp14:pctWidth>0</wp14:pctWidth>
+                </wp14:sizeRelH>
+                <wp14:sizeRelV relativeFrom="margin">
+                  <wp14:pctHeight>0</wp14:pctHeight>
+                </wp14:sizeRelV>
+              </wp:anchor>
+            </w:drawing>
+          </mc:Choice>
+          <mc:Fallback>
+            <w:pict>
+              <v:roundrect w14:anchorId="2A0C678F" id="Rettangolo con angoli arrotondati 3" o:spid="_x0000_s1027" style="position:absolute;margin-left:228.3pt;margin-top:18.15pt;width:273pt;height:139.2pt;z-index:251663360;visibility:visible;mso-wrap-style:square;mso-width-percent:0;mso-height-percent:0;mso-wrap-distance-left:9pt;mso-wrap-distance-top:0;mso-wrap-distance-right:9pt;mso-wrap-distance-bottom:0;mso-position-horizontal:absolute;mso-position-horizontal-relative:text;mso-position-vertical:absolute;mso-position-vertical-relative:text;mso-width-percent:0;mso-height-percent:0;mso-width-relative:margin;mso-height-relative:margin;v-text-anchor:middle" arcsize="3975f" o:gfxdata="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" fillcolor="#c9c9c9 [1942]" strokecolor="#1f3763 [1604]" strokeweight="1pt">
+                <v:stroke joinstyle="miter"/>
+                <v:textbox>
+                  <w:txbxContent>
+                    <w:p>
+                      <w:pPr>
+                        <w:rPr>
+                          <w:color w:val="000000" w:themeColor="text1"/>
+                        </w:rPr>
+                      </w:pPr>
+                      <w:r>
+                        <w:rPr>
+                          <w:color w:val="000000" w:themeColor="text1"/>
+                        </w:rPr>
+                        <w:t>public interface AstrazioneDiRubrica {</w:t>
+                      </w:r>
+                    </w:p>
+                    <w:p>
+                      <w:pPr>
+                        <w:rPr>
+                          <w:color w:val="000000" w:themeColor="text1"/>
+                        </w:rPr>
+                      </w:pPr>
+                      <w:r>
+                        <w:rPr>
+                          <w:color w:val="000000" w:themeColor="text1"/>
+                        </w:rPr>
+                        <w:t xml:space="preserve">    </w:t>
+                      </w:r>
+                    </w:p>
+                    <w:p>
+                      <w:pPr>
+                        <w:rPr>
+                          <w:color w:val="000000" w:themeColor="text1"/>
+                        </w:rPr>
+                      </w:pPr>
+                      <w:r>
+                        <w:rPr>
+                          <w:color w:val="000000" w:themeColor="text1"/>
+                        </w:rPr>
+                        <w:t xml:space="preserve">    </w:t>
+                      </w:r>
+                      <w:r>
+                        <w:rPr>
+                          <w:color w:val="000000" w:themeColor="text1"/>
+                        </w:rPr>
+                        <w:t xml:space="preserve"> </w:t>
+                      </w:r>
+                      <w:r>
+                        <w:rPr>
+                          <w:color w:val="000000" w:themeColor="text1"/>
+                        </w:rPr>
+                        <w:t>public Contatto cerca(String cognome);</w:t>
+                      </w:r>
+                    </w:p>
+                    <w:p>
+                      <w:pPr>
+                        <w:rPr>
+                          <w:color w:val="000000" w:themeColor="text1"/>
+                        </w:rPr>
+                      </w:pPr>
+                    </w:p>
+                    <w:p>
+                      <w:pPr>
+                        <w:rPr>
+                          <w:color w:val="000000" w:themeColor="text1"/>
+                        </w:rPr>
+                      </w:pPr>
+                      <w:r>
+                        <w:rPr>
+                          <w:color w:val="000000" w:themeColor="text1"/>
+                        </w:rPr>
+                        <w:t>}</w:t>
+                      </w:r>
+                    </w:p>
+                  </w:txbxContent>
+                </v:textbox>
+              </v:roundrect>
+            </w:pict>
+          </mc:Fallback>
+        </mc:AlternateContent>
+      </w:r>
+    </w:p>
+    <w:p/>
+    <w:p/>
+    <w:p/>
+    <w:p/>
+    <w:p/>
+    <w:p/>
+    <w:p/>
+    <w:p/>
+    <w:p/>
+    <w:p/>
+    <w:p/>
+    <w:p>
+      <w:r>
         <w:lastRenderedPageBreak/>
-        <w:t xml:space="preserve">class Rubrica </w:t>
-      </w:r>
-      <w:r>
-        <w:rPr>
-          <w:rFonts w:ascii="Arial" w:eastAsia="Times New Roman" w:hAnsi="Arial" w:cs="Arial"/>
-          <w:b/>
-          <w:bCs/>
-          <w:color w:val="000000"/>
-        </w:rPr>
-        <w:t xml:space="preserve">implements </w:t>
-      </w:r>
-      <w:r>
-        <w:rPr>
-          <w:rFonts w:ascii="Arial" w:eastAsia="Times New Roman" w:hAnsi="Arial" w:cs="Arial"/>
-          <w:color w:val="000000"/>
-        </w:rPr>
-        <w:t>interfaceRubrica</w:t>
-      </w:r>
-      <w:r>
-        <w:rPr>
-          <w:rFonts w:ascii="Arial" w:eastAsia="Times New Roman" w:hAnsi="Arial" w:cs="Arial"/>
-          <w:color w:val="000000"/>
-        </w:rPr>
-        <w:t>{</w:t>
-      </w:r>
-    </w:p>
-    <w:p>
-      <w:pPr>
-        <w:spacing w:after="0" w:line="240" w:lineRule="auto"/>
-        <w:ind w:firstLine="708"/>
-        <w:rPr>
-          <w:rFonts w:ascii="Times New Roman" w:eastAsia="Times New Roman" w:hAnsi="Times New Roman" w:cs="Times New Roman"/>
-          <w:sz w:val="24"/>
-          <w:szCs w:val="24"/>
-        </w:rPr>
-      </w:pPr>
-      <w:r>
-        <w:rPr>
-          <w:rFonts w:ascii="Arial" w:eastAsia="Times New Roman" w:hAnsi="Arial" w:cs="Arial"/>
-          <w:color w:val="000000"/>
-        </w:rPr>
-        <w:t>//i suoi attributi</w:t>
-      </w:r>
-    </w:p>
-    <w:p>
-      <w:pPr>
-        <w:spacing w:after="0" w:line="240" w:lineRule="auto"/>
-        <w:rPr>
-          <w:rFonts w:ascii="Times New Roman" w:eastAsia="Times New Roman" w:hAnsi="Times New Roman" w:cs="Times New Roman"/>
-          <w:sz w:val="24"/>
-          <w:szCs w:val="24"/>
-        </w:rPr>
-      </w:pPr>
-    </w:p>
-    <w:p>
-      <w:pPr>
-        <w:spacing w:after="0" w:line="240" w:lineRule="auto"/>
-        <w:ind w:firstLine="708"/>
-        <w:rPr>
-          <w:rFonts w:ascii="Times New Roman" w:eastAsia="Times New Roman" w:hAnsi="Times New Roman" w:cs="Times New Roman"/>
-          <w:sz w:val="24"/>
-          <w:szCs w:val="24"/>
-        </w:rPr>
-      </w:pPr>
-      <w:r>
-        <w:rPr>
-          <w:rFonts w:ascii="Arial" w:eastAsia="Times New Roman" w:hAnsi="Arial" w:cs="Arial"/>
-          <w:color w:val="000000"/>
-        </w:rPr>
-        <w:t>//i suoi costruttori</w:t>
-      </w:r>
-    </w:p>
-    <w:p>
-      <w:pPr>
-        <w:spacing w:after="0" w:line="240" w:lineRule="auto"/>
-        <w:rPr>
-          <w:rFonts w:ascii="Times New Roman" w:eastAsia="Times New Roman" w:hAnsi="Times New Roman" w:cs="Times New Roman"/>
-          <w:sz w:val="24"/>
-          <w:szCs w:val="24"/>
-        </w:rPr>
-      </w:pPr>
-    </w:p>
-    <w:p>
-      <w:pPr>
-        <w:spacing w:after="0" w:line="240" w:lineRule="auto"/>
-        <w:ind w:firstLine="708"/>
-        <w:rPr>
-          <w:rFonts w:ascii="Times New Roman" w:eastAsia="Times New Roman" w:hAnsi="Times New Roman" w:cs="Times New Roman"/>
-          <w:sz w:val="24"/>
-          <w:szCs w:val="24"/>
-        </w:rPr>
-      </w:pPr>
-      <w:r>
-        <w:rPr>
-          <w:rFonts w:ascii="Arial" w:eastAsia="Times New Roman" w:hAnsi="Arial" w:cs="Arial"/>
-          <w:color w:val="000000"/>
-        </w:rPr>
-        <w:t>//i suoi metodi</w:t>
-      </w:r>
-    </w:p>
-    <w:p>
-      <w:pPr>
-        <w:spacing w:after="0" w:line="240" w:lineRule="auto"/>
-        <w:rPr>
-          <w:rFonts w:ascii="Times New Roman" w:eastAsia="Times New Roman" w:hAnsi="Times New Roman" w:cs="Times New Roman"/>
-          <w:sz w:val="24"/>
-          <w:szCs w:val="24"/>
-        </w:rPr>
-      </w:pPr>
-    </w:p>
-    <w:p>
-      <w:pPr>
-        <w:spacing w:after="0" w:line="240" w:lineRule="auto"/>
-        <w:ind w:firstLine="708"/>
-        <w:rPr>
-          <w:rFonts w:ascii="Times New Roman" w:eastAsia="Times New Roman" w:hAnsi="Times New Roman" w:cs="Times New Roman"/>
-          <w:sz w:val="24"/>
-          <w:szCs w:val="24"/>
-        </w:rPr>
-      </w:pPr>
-      <w:r>
-        <w:rPr>
-          <w:rFonts w:ascii="Arial" w:eastAsia="Times New Roman" w:hAnsi="Arial" w:cs="Arial"/>
-          <w:color w:val="000000"/>
-        </w:rPr>
-        <w:t>public Contatto cerca(String){</w:t>
-      </w:r>
-    </w:p>
-    <w:p>
-      <w:pPr>
-        <w:spacing w:after="0" w:line="240" w:lineRule="auto"/>
-        <w:rPr>
-          <w:rFonts w:ascii="Times New Roman" w:eastAsia="Times New Roman" w:hAnsi="Times New Roman" w:cs="Times New Roman"/>
-          <w:sz w:val="24"/>
-          <w:szCs w:val="24"/>
-        </w:rPr>
-      </w:pPr>
-      <w:r>
-        <w:rPr>
-          <w:rFonts w:ascii="Arial" w:eastAsia="Times New Roman" w:hAnsi="Arial" w:cs="Arial"/>
-          <w:color w:val="000000"/>
-        </w:rPr>
-        <w:t> </w:t>
-      </w:r>
-      <w:r>
-        <w:rPr>
-          <w:rFonts w:ascii="Arial" w:eastAsia="Times New Roman" w:hAnsi="Arial" w:cs="Arial"/>
-          <w:color w:val="000000"/>
-        </w:rPr>
-        <w:tab/>
-      </w:r>
-      <w:r>
-        <w:rPr>
-          <w:rFonts w:ascii="Arial" w:eastAsia="Times New Roman" w:hAnsi="Arial" w:cs="Arial"/>
-          <w:color w:val="000000"/>
-        </w:rPr>
-        <w:tab/>
-        <w:t>//</w:t>
-      </w:r>
-      <w:r>
-        <w:rPr>
-          <w:rFonts w:ascii="Arial" w:eastAsia="Times New Roman" w:hAnsi="Arial" w:cs="Arial"/>
-          <w:color w:val="000000"/>
-        </w:rPr>
-        <w:t>siamo obbligati a scrivere il codice di questo metodo</w:t>
-      </w:r>
-    </w:p>
-    <w:p>
-      <w:pPr>
-        <w:spacing w:after="0" w:line="240" w:lineRule="auto"/>
-        <w:ind w:firstLine="708"/>
-        <w:rPr>
-          <w:rFonts w:ascii="Times New Roman" w:eastAsia="Times New Roman" w:hAnsi="Times New Roman" w:cs="Times New Roman"/>
-          <w:sz w:val="24"/>
-          <w:szCs w:val="24"/>
-        </w:rPr>
-      </w:pPr>
-      <w:r>
-        <w:rPr>
-          <w:rFonts w:ascii="Arial" w:eastAsia="Times New Roman" w:hAnsi="Arial" w:cs="Arial"/>
-          <w:color w:val="000000"/>
-        </w:rPr>
-        <w:t>}</w:t>
-      </w:r>
-    </w:p>
-    <w:p>
-      <w:pPr>
-        <w:spacing w:after="0" w:line="240" w:lineRule="auto"/>
-        <w:rPr>
-          <w:rFonts w:ascii="Times New Roman" w:eastAsia="Times New Roman" w:hAnsi="Times New Roman" w:cs="Times New Roman"/>
-          <w:sz w:val="24"/>
-          <w:szCs w:val="24"/>
-        </w:rPr>
-      </w:pPr>
-      <w:r>
-        <w:rPr>
-          <w:rFonts w:ascii="Arial" w:eastAsia="Times New Roman" w:hAnsi="Arial" w:cs="Arial"/>
-          <w:color w:val="000000"/>
-        </w:rPr>
-        <w:t>}</w:t>
-      </w:r>
-    </w:p>
+        <mc:AlternateContent>
+          <mc:Choice Requires="wps">
+            <w:drawing>
+              <wp:anchor distT="0" distB="0" distL="114300" distR="114300" simplePos="0" relativeHeight="251661312" behindDoc="0" locked="0" layoutInCell="1" allowOverlap="1" wp14:anchorId="642E94F4" wp14:editId="16745FB1">
+                <wp:simplePos x="0" y="0"/>
+                <wp:positionH relativeFrom="column">
+                  <wp:posOffset>-415290</wp:posOffset>
+                </wp:positionH>
+                <wp:positionV relativeFrom="paragraph">
+                  <wp:posOffset>-709295</wp:posOffset>
+                </wp:positionV>
+                <wp:extent cx="6873240" cy="10309860"/>
+                <wp:effectExtent l="0" t="0" r="22860" b="15240"/>
+                <wp:wrapNone/>
+                <wp:docPr id="2" name="Rettangolo con angoli arrotondati 2"/>
+                <wp:cNvGraphicFramePr/>
+                <a:graphic xmlns:a="http://schemas.openxmlformats.org/drawingml/2006/main">
+                  <a:graphicData uri="http://schemas.microsoft.com/office/word/2010/wordprocessingShape">
+                    <wps:wsp>
+                      <wps:cNvSpPr/>
+                      <wps:spPr>
+                        <a:xfrm>
+                          <a:off x="0" y="0"/>
+                          <a:ext cx="6873240" cy="10309860"/>
+                        </a:xfrm>
+                        <a:prstGeom prst="roundRect">
+                          <a:avLst>
+                            <a:gd name="adj" fmla="val 6066"/>
+                          </a:avLst>
+                        </a:prstGeom>
+                        <a:solidFill>
+                          <a:schemeClr val="accent5">
+                            <a:lumMod val="60000"/>
+                            <a:lumOff val="40000"/>
+                          </a:schemeClr>
+                        </a:solidFill>
+                      </wps:spPr>
+                      <wps:style>
+                        <a:lnRef idx="2">
+                          <a:schemeClr val="accent1">
+                            <a:shade val="50000"/>
+                          </a:schemeClr>
+                        </a:lnRef>
+                        <a:fillRef idx="1">
+                          <a:schemeClr val="accent1"/>
+                        </a:fillRef>
+                        <a:effectRef idx="0">
+                          <a:schemeClr val="accent1"/>
+                        </a:effectRef>
+                        <a:fontRef idx="minor">
+                          <a:schemeClr val="lt1"/>
+                        </a:fontRef>
+                      </wps:style>
+                      <wps:txbx>
+                        <w:txbxContent>
+                          <w:p>
+                            <w:pPr>
+                              <w:rPr>
+                                <w:color w:val="000000" w:themeColor="text1"/>
+                              </w:rPr>
+                            </w:pPr>
+                            <w:r>
+                              <w:rPr>
+                                <w:color w:val="000000" w:themeColor="text1"/>
+                              </w:rPr>
+                              <w:t>public class Contatto {</w:t>
+                            </w:r>
+                          </w:p>
+                          <w:p>
+                            <w:pPr>
+                              <w:rPr>
+                                <w:color w:val="000000" w:themeColor="text1"/>
+                              </w:rPr>
+                            </w:pPr>
+                            <w:r>
+                              <w:rPr>
+                                <w:color w:val="000000" w:themeColor="text1"/>
+                              </w:rPr>
+                              <w:t xml:space="preserve">    private String nome;</w:t>
+                            </w:r>
+                          </w:p>
+                          <w:p>
+                            <w:pPr>
+                              <w:rPr>
+                                <w:color w:val="000000" w:themeColor="text1"/>
+                              </w:rPr>
+                            </w:pPr>
+                            <w:r>
+                              <w:rPr>
+                                <w:color w:val="000000" w:themeColor="text1"/>
+                              </w:rPr>
+                              <w:t xml:space="preserve">    private String congome;</w:t>
+                            </w:r>
+                          </w:p>
+                          <w:p>
+                            <w:pPr>
+                              <w:rPr>
+                                <w:color w:val="000000" w:themeColor="text1"/>
+                              </w:rPr>
+                            </w:pPr>
+                            <w:r>
+                              <w:rPr>
+                                <w:color w:val="000000" w:themeColor="text1"/>
+                              </w:rPr>
+                              <w:t xml:space="preserve">    private String telefono;</w:t>
+                            </w:r>
+                          </w:p>
+                          <w:p>
+                            <w:pPr>
+                              <w:rPr>
+                                <w:color w:val="000000" w:themeColor="text1"/>
+                              </w:rPr>
+                            </w:pPr>
+                            <w:r>
+                              <w:rPr>
+                                <w:color w:val="000000" w:themeColor="text1"/>
+                              </w:rPr>
+                              <w:t xml:space="preserve">    private String email;</w:t>
+                            </w:r>
+                          </w:p>
+                          <w:p>
+                            <w:pPr>
+                              <w:rPr>
+                                <w:color w:val="000000" w:themeColor="text1"/>
+                              </w:rPr>
+                            </w:pPr>
+                          </w:p>
+                          <w:p>
+                            <w:pPr>
+                              <w:rPr>
+                                <w:color w:val="000000" w:themeColor="text1"/>
+                              </w:rPr>
+                            </w:pPr>
+                            <w:r>
+                              <w:rPr>
+                                <w:color w:val="000000" w:themeColor="text1"/>
+                              </w:rPr>
+                              <w:t xml:space="preserve">    public Contatto(String nome, String congome, String telefono, String email) throws Exception{</w:t>
+                            </w:r>
+                          </w:p>
+                          <w:p>
+                            <w:pPr>
+                              <w:rPr>
+                                <w:color w:val="000000" w:themeColor="text1"/>
+                              </w:rPr>
+                            </w:pPr>
+                            <w:r>
+                              <w:rPr>
+                                <w:color w:val="000000" w:themeColor="text1"/>
+                              </w:rPr>
+                              <w:t xml:space="preserve">       </w:t>
+                            </w:r>
+                          </w:p>
+                          <w:p>
+                            <w:pPr>
+                              <w:rPr>
+                                <w:color w:val="000000" w:themeColor="text1"/>
+                              </w:rPr>
+                            </w:pPr>
+                            <w:r>
+                              <w:rPr>
+                                <w:color w:val="000000" w:themeColor="text1"/>
+                              </w:rPr>
+                              <w:t xml:space="preserve">        valida(nome, congome, telefono, email);</w:t>
+                            </w:r>
+                          </w:p>
+                          <w:p>
+                            <w:pPr>
+                              <w:rPr>
+                                <w:color w:val="000000" w:themeColor="text1"/>
+                              </w:rPr>
+                            </w:pPr>
+                            <w:r>
+                              <w:rPr>
+                                <w:color w:val="000000" w:themeColor="text1"/>
+                              </w:rPr>
+                              <w:t xml:space="preserve">        </w:t>
+                            </w:r>
+                          </w:p>
+                          <w:p>
+                            <w:pPr>
+                              <w:rPr>
+                                <w:color w:val="000000" w:themeColor="text1"/>
+                              </w:rPr>
+                            </w:pPr>
+                            <w:r>
+                              <w:rPr>
+                                <w:color w:val="000000" w:themeColor="text1"/>
+                              </w:rPr>
+                              <w:t xml:space="preserve">        this.nome = nome;</w:t>
+                            </w:r>
+                          </w:p>
+                          <w:p>
+                            <w:pPr>
+                              <w:rPr>
+                                <w:color w:val="000000" w:themeColor="text1"/>
+                              </w:rPr>
+                            </w:pPr>
+                            <w:r>
+                              <w:rPr>
+                                <w:color w:val="000000" w:themeColor="text1"/>
+                              </w:rPr>
+                              <w:t xml:space="preserve">        this.congome = congome;</w:t>
+                            </w:r>
+                          </w:p>
+                          <w:p>
+                            <w:pPr>
+                              <w:rPr>
+                                <w:color w:val="000000" w:themeColor="text1"/>
+                              </w:rPr>
+                            </w:pPr>
+                            <w:r>
+                              <w:rPr>
+                                <w:color w:val="000000" w:themeColor="text1"/>
+                              </w:rPr>
+                              <w:t xml:space="preserve">        this.telefono = telefono;</w:t>
+                            </w:r>
+                          </w:p>
+                          <w:p>
+                            <w:pPr>
+                              <w:rPr>
+                                <w:color w:val="000000" w:themeColor="text1"/>
+                              </w:rPr>
+                            </w:pPr>
+                            <w:r>
+                              <w:rPr>
+                                <w:color w:val="000000" w:themeColor="text1"/>
+                              </w:rPr>
+                              <w:t xml:space="preserve">        this.email = email;</w:t>
+                            </w:r>
+                          </w:p>
+                          <w:p>
+                            <w:pPr>
+                              <w:rPr>
+                                <w:color w:val="000000" w:themeColor="text1"/>
+                              </w:rPr>
+                            </w:pPr>
+                            <w:r>
+                              <w:rPr>
+                                <w:color w:val="000000" w:themeColor="text1"/>
+                              </w:rPr>
+                              <w:t xml:space="preserve">    }</w:t>
+                            </w:r>
+                          </w:p>
+                          <w:p>
+                            <w:pPr>
+                              <w:rPr>
+                                <w:color w:val="000000" w:themeColor="text1"/>
+                              </w:rPr>
+                            </w:pPr>
+                          </w:p>
+                          <w:p>
+                            <w:pPr>
+                              <w:rPr>
+                                <w:color w:val="000000" w:themeColor="text1"/>
+                              </w:rPr>
+                            </w:pPr>
+                            <w:r>
+                              <w:rPr>
+                                <w:color w:val="000000" w:themeColor="text1"/>
+                              </w:rPr>
+                              <w:t xml:space="preserve">    private void valida(String nome, String congome, String telefono, String email) throws Exception{</w:t>
+                            </w:r>
+                          </w:p>
+                          <w:p>
+                            <w:pPr>
+                              <w:rPr>
+                                <w:color w:val="000000" w:themeColor="text1"/>
+                              </w:rPr>
+                            </w:pPr>
+                            <w:r>
+                              <w:rPr>
+                                <w:color w:val="000000" w:themeColor="text1"/>
+                              </w:rPr>
+                              <w:t xml:space="preserve">        if (nome == null){</w:t>
+                            </w:r>
+                          </w:p>
+                          <w:p>
+                            <w:pPr>
+                              <w:rPr>
+                                <w:color w:val="000000" w:themeColor="text1"/>
+                              </w:rPr>
+                            </w:pPr>
+                            <w:r>
+                              <w:rPr>
+                                <w:color w:val="000000" w:themeColor="text1"/>
+                              </w:rPr>
+                              <w:t xml:space="preserve">            throw new NullPointerException("nome null");</w:t>
+                            </w:r>
+                          </w:p>
+                          <w:p>
+                            <w:pPr>
+                              <w:rPr>
+                                <w:color w:val="000000" w:themeColor="text1"/>
+                              </w:rPr>
+                            </w:pPr>
+                            <w:r>
+                              <w:rPr>
+                                <w:color w:val="000000" w:themeColor="text1"/>
+                              </w:rPr>
+                              <w:t xml:space="preserve">        }</w:t>
+                            </w:r>
+                          </w:p>
+                          <w:p>
+                            <w:pPr>
+                              <w:rPr>
+                                <w:color w:val="000000" w:themeColor="text1"/>
+                              </w:rPr>
+                            </w:pPr>
+                            <w:r>
+                              <w:rPr>
+                                <w:color w:val="000000" w:themeColor="text1"/>
+                              </w:rPr>
+                              <w:t xml:space="preserve">        if (congome == null){</w:t>
+                            </w:r>
+                          </w:p>
+                          <w:p>
+                            <w:pPr>
+                              <w:rPr>
+                                <w:color w:val="000000" w:themeColor="text1"/>
+                              </w:rPr>
+                            </w:pPr>
+                            <w:r>
+                              <w:rPr>
+                                <w:color w:val="000000" w:themeColor="text1"/>
+                              </w:rPr>
+                              <w:t xml:space="preserve">            throw new NullPointerException("congome null");</w:t>
+                            </w:r>
+                          </w:p>
+                          <w:p>
+                            <w:pPr>
+                              <w:rPr>
+                                <w:color w:val="000000" w:themeColor="text1"/>
+                              </w:rPr>
+                            </w:pPr>
+                            <w:r>
+                              <w:rPr>
+                                <w:color w:val="000000" w:themeColor="text1"/>
+                              </w:rPr>
+                              <w:t xml:space="preserve">        }</w:t>
+                            </w:r>
+                          </w:p>
+                          <w:p>
+                            <w:pPr>
+                              <w:rPr>
+                                <w:color w:val="000000" w:themeColor="text1"/>
+                              </w:rPr>
+                            </w:pPr>
+                            <w:r>
+                              <w:rPr>
+                                <w:color w:val="000000" w:themeColor="text1"/>
+                              </w:rPr>
+                              <w:t xml:space="preserve">        if (telefono == null){</w:t>
+                            </w:r>
+                          </w:p>
+                          <w:p>
+                            <w:pPr>
+                              <w:rPr>
+                                <w:color w:val="000000" w:themeColor="text1"/>
+                              </w:rPr>
+                            </w:pPr>
+                            <w:r>
+                              <w:rPr>
+                                <w:color w:val="000000" w:themeColor="text1"/>
+                              </w:rPr>
+                              <w:t xml:space="preserve">            throw new NullPointerException("telefono null");</w:t>
+                            </w:r>
+                          </w:p>
+                          <w:p>
+                            <w:pPr>
+                              <w:rPr>
+                                <w:color w:val="000000" w:themeColor="text1"/>
+                              </w:rPr>
+                            </w:pPr>
+                            <w:r>
+                              <w:rPr>
+                                <w:color w:val="000000" w:themeColor="text1"/>
+                              </w:rPr>
+                              <w:t xml:space="preserve">        }</w:t>
+                            </w:r>
+                          </w:p>
+                          <w:p>
+                            <w:pPr>
+                              <w:rPr>
+                                <w:color w:val="000000" w:themeColor="text1"/>
+                              </w:rPr>
+                            </w:pPr>
+                            <w:r>
+                              <w:rPr>
+                                <w:color w:val="000000" w:themeColor="text1"/>
+                              </w:rPr>
+                              <w:t xml:space="preserve">        if (email == null){</w:t>
+                            </w:r>
+                          </w:p>
+                          <w:p>
+                            <w:pPr>
+                              <w:rPr>
+                                <w:color w:val="000000" w:themeColor="text1"/>
+                              </w:rPr>
+                            </w:pPr>
+                            <w:r>
+                              <w:rPr>
+                                <w:color w:val="000000" w:themeColor="text1"/>
+                              </w:rPr>
+                              <w:t xml:space="preserve">            throw new NullPointerException("email null");</w:t>
+                            </w:r>
+                          </w:p>
+                          <w:p>
+                            <w:pPr>
+                              <w:rPr>
+                                <w:color w:val="000000" w:themeColor="text1"/>
+                              </w:rPr>
+                            </w:pPr>
+                            <w:r>
+                              <w:rPr>
+                                <w:color w:val="000000" w:themeColor="text1"/>
+                              </w:rPr>
+                              <w:t xml:space="preserve">        }</w:t>
+                            </w:r>
+                          </w:p>
+                          <w:p>
+                            <w:pPr>
+                              <w:rPr>
+                                <w:color w:val="000000" w:themeColor="text1"/>
+                              </w:rPr>
+                            </w:pPr>
+                            <w:r>
+                              <w:rPr>
+                                <w:color w:val="000000" w:themeColor="text1"/>
+                              </w:rPr>
+                              <w:t xml:space="preserve">        </w:t>
+                            </w:r>
+                            <w:r>
+                              <w:rPr>
+                                <w:color w:val="2E74B5" w:themeColor="accent5" w:themeShade="BF"/>
+                              </w:rPr>
+                              <w:t xml:space="preserve">//manca altri controlli. (che ci sia solo una @ nella mail) (numero di telefono sia 11)      </w:t>
+                            </w:r>
+                          </w:p>
+                          <w:p>
+                            <w:pPr>
+                              <w:rPr>
+                                <w:color w:val="000000" w:themeColor="text1"/>
+                              </w:rPr>
+                            </w:pPr>
+                            <w:r>
+                              <w:rPr>
+                                <w:color w:val="000000" w:themeColor="text1"/>
+                              </w:rPr>
+                              <w:t xml:space="preserve">    }</w:t>
+                            </w:r>
+                          </w:p>
+                          <w:p>
+                            <w:pPr>
+                              <w:rPr>
+                                <w:color w:val="2E74B5" w:themeColor="accent5" w:themeShade="BF"/>
+                              </w:rPr>
+                            </w:pPr>
+                            <w:r>
+                              <w:rPr>
+                                <w:color w:val="000000" w:themeColor="text1"/>
+                              </w:rPr>
+                              <w:t xml:space="preserve">    </w:t>
+                            </w:r>
+                            <w:r>
+                              <w:rPr>
+                                <w:color w:val="2E74B5" w:themeColor="accent5" w:themeShade="BF"/>
+                              </w:rPr>
+                              <w:t>//fare get(), equals()</w:t>
+                            </w:r>
+                          </w:p>
+                          <w:p>
+                            <w:pPr>
+                              <w:rPr>
+                                <w:color w:val="2E74B5" w:themeColor="accent5" w:themeShade="BF"/>
+                              </w:rPr>
+                            </w:pPr>
+                            <w:r>
+                              <w:rPr>
+                                <w:color w:val="2E74B5" w:themeColor="accent5" w:themeShade="BF"/>
+                              </w:rPr>
+                              <w:t xml:space="preserve">    //non fare costruttore di copia</w:t>
+                            </w:r>
+                          </w:p>
+                          <w:p>
+                            <w:pPr>
+                              <w:rPr>
+                                <w:color w:val="2E74B5" w:themeColor="accent5" w:themeShade="BF"/>
+                              </w:rPr>
+                            </w:pPr>
+                            <w:r>
+                              <w:rPr>
+                                <w:color w:val="2E74B5" w:themeColor="accent5" w:themeShade="BF"/>
+                              </w:rPr>
+                              <w:t xml:space="preserve">    //fare toString()</w:t>
+                            </w:r>
+                          </w:p>
+                          <w:p>
+                            <w:pPr>
+                              <w:rPr>
+                                <w:color w:val="000000" w:themeColor="text1"/>
+                              </w:rPr>
+                            </w:pPr>
+                            <w:r>
+                              <w:rPr>
+                                <w:color w:val="000000" w:themeColor="text1"/>
+                              </w:rPr>
+                              <w:t>}</w:t>
+                            </w:r>
+                          </w:p>
+                        </w:txbxContent>
+                      </wps:txbx>
+                      <wps:bodyPr rot="0" spcFirstLastPara="0" vertOverflow="overflow" horzOverflow="overflow" vert="horz" wrap="square" lIns="91440" tIns="45720" rIns="91440" bIns="45720" numCol="1" spcCol="0" rtlCol="0" fromWordArt="0" anchor="ctr" anchorCtr="0" forceAA="0" compatLnSpc="1">
+                        <a:prstTxWarp prst="textNoShape">
+                          <a:avLst/>
+                        </a:prstTxWarp>
+                        <a:noAutofit/>
+                      </wps:bodyPr>
+                    </wps:wsp>
+                  </a:graphicData>
+                </a:graphic>
+                <wp14:sizeRelH relativeFrom="margin">
+                  <wp14:pctWidth>0</wp14:pctWidth>
+                </wp14:sizeRelH>
+                <wp14:sizeRelV relativeFrom="margin">
+                  <wp14:pctHeight>0</wp14:pctHeight>
+                </wp14:sizeRelV>
+              </wp:anchor>
+            </w:drawing>
+          </mc:Choice>
+          <mc:Fallback>
+            <w:pict>
+              <v:roundrect w14:anchorId="642E94F4" id="Rettangolo con angoli arrotondati 2" o:spid="_x0000_s1028" style="position:absolute;margin-left:-32.7pt;margin-top:-55.85pt;width:541.2pt;height:811.8pt;z-index:251661312;visibility:visible;mso-wrap-style:square;mso-width-percent:0;mso-height-percent:0;mso-wrap-distance-left:9pt;mso-wrap-distance-top:0;mso-wrap-distance-right:9pt;mso-wrap-distance-bottom:0;mso-position-horizontal:absolute;mso-position-horizontal-relative:text;mso-position-vertical:absolute;mso-position-vertical-relative:text;mso-width-percent:0;mso-height-percent:0;mso-width-relative:margin;mso-height-relative:margin;v-text-anchor:middle" arcsize="3975f" o:gfxdata="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" fillcolor="#9cc2e5 [1944]" strokecolor="#1f3763 [1604]" strokeweight="1pt">
+                <v:stroke joinstyle="miter"/>
+                <v:textbox>
+                  <w:txbxContent>
+                    <w:p>
+                      <w:pPr>
+                        <w:rPr>
+                          <w:color w:val="000000" w:themeColor="text1"/>
+                        </w:rPr>
+                      </w:pPr>
+                      <w:r>
+                        <w:rPr>
+                          <w:color w:val="000000" w:themeColor="text1"/>
+                        </w:rPr>
+                        <w:t>public class Contatto {</w:t>
+                      </w:r>
+                    </w:p>
+                    <w:p>
+                      <w:pPr>
+                        <w:rPr>
+                          <w:color w:val="000000" w:themeColor="text1"/>
+                        </w:rPr>
+                      </w:pPr>
+                      <w:r>
+                        <w:rPr>
+                          <w:color w:val="000000" w:themeColor="text1"/>
+                        </w:rPr>
+                        <w:t xml:space="preserve">    private String nome;</w:t>
+                      </w:r>
+                    </w:p>
+                    <w:p>
+                      <w:pPr>
+                        <w:rPr>
+                          <w:color w:val="000000" w:themeColor="text1"/>
+                        </w:rPr>
+                      </w:pPr>
+                      <w:r>
+                        <w:rPr>
+                          <w:color w:val="000000" w:themeColor="text1"/>
+                        </w:rPr>
+                        <w:t xml:space="preserve">    private String congome;</w:t>
+                      </w:r>
+                    </w:p>
+                    <w:p>
+                      <w:pPr>
+                        <w:rPr>
+                          <w:color w:val="000000" w:themeColor="text1"/>
+                        </w:rPr>
+                      </w:pPr>
+                      <w:r>
+                        <w:rPr>
+                          <w:color w:val="000000" w:themeColor="text1"/>
+                        </w:rPr>
+                        <w:t xml:space="preserve">    private String telefono;</w:t>
+                      </w:r>
+                    </w:p>
+                    <w:p>
+                      <w:pPr>
+                        <w:rPr>
+                          <w:color w:val="000000" w:themeColor="text1"/>
+                        </w:rPr>
+                      </w:pPr>
+                      <w:r>
+                        <w:rPr>
+                          <w:color w:val="000000" w:themeColor="text1"/>
+                        </w:rPr>
+                        <w:t xml:space="preserve">    private String email;</w:t>
+                      </w:r>
+                    </w:p>
+                    <w:p>
+                      <w:pPr>
+                        <w:rPr>
+                          <w:color w:val="000000" w:themeColor="text1"/>
+                        </w:rPr>
+                      </w:pPr>
+                    </w:p>
+                    <w:p>
+                      <w:pPr>
+                        <w:rPr>
+                          <w:color w:val="000000" w:themeColor="text1"/>
+                        </w:rPr>
+                      </w:pPr>
+                      <w:r>
+                        <w:rPr>
+                          <w:color w:val="000000" w:themeColor="text1"/>
+                        </w:rPr>
+                        <w:t xml:space="preserve">    public Contatto(String nome, String congome, String telefono, String email) throws Exception{</w:t>
+                      </w:r>
+                    </w:p>
+                    <w:p>
+                      <w:pPr>
+                        <w:rPr>
+                          <w:color w:val="000000" w:themeColor="text1"/>
+                        </w:rPr>
+                      </w:pPr>
+                      <w:r>
+                        <w:rPr>
+                          <w:color w:val="000000" w:themeColor="text1"/>
+                        </w:rPr>
+                        <w:t xml:space="preserve">       </w:t>
+                      </w:r>
+                    </w:p>
+                    <w:p>
+                      <w:pPr>
+                        <w:rPr>
+                          <w:color w:val="000000" w:themeColor="text1"/>
+                        </w:rPr>
+                      </w:pPr>
+                      <w:r>
+                        <w:rPr>
+                          <w:color w:val="000000" w:themeColor="text1"/>
+                        </w:rPr>
+                        <w:t xml:space="preserve">        valida(nome, congome, telefono, email);</w:t>
+                      </w:r>
+                    </w:p>
+                    <w:p>
+                      <w:pPr>
+                        <w:rPr>
+                          <w:color w:val="000000" w:themeColor="text1"/>
+                        </w:rPr>
+                      </w:pPr>
+                      <w:r>
+                        <w:rPr>
+                          <w:color w:val="000000" w:themeColor="text1"/>
+                        </w:rPr>
+                        <w:t xml:space="preserve">        </w:t>
+                      </w:r>
+                    </w:p>
+                    <w:p>
+                      <w:pPr>
+                        <w:rPr>
+                          <w:color w:val="000000" w:themeColor="text1"/>
+                        </w:rPr>
+                      </w:pPr>
+                      <w:r>
+                        <w:rPr>
+                          <w:color w:val="000000" w:themeColor="text1"/>
+                        </w:rPr>
+                        <w:t xml:space="preserve">        this.nome = nome;</w:t>
+                      </w:r>
+                    </w:p>
+                    <w:p>
+                      <w:pPr>
+                        <w:rPr>
+                          <w:color w:val="000000" w:themeColor="text1"/>
+                        </w:rPr>
+                      </w:pPr>
+                      <w:r>
+                        <w:rPr>
+                          <w:color w:val="000000" w:themeColor="text1"/>
+                        </w:rPr>
+                        <w:t xml:space="preserve">        this.congome = congome;</w:t>
+                      </w:r>
+                    </w:p>
+                    <w:p>
+                      <w:pPr>
+                        <w:rPr>
+                          <w:color w:val="000000" w:themeColor="text1"/>
+                        </w:rPr>
+                      </w:pPr>
+                      <w:r>
+                        <w:rPr>
+                          <w:color w:val="000000" w:themeColor="text1"/>
+                        </w:rPr>
+                        <w:t xml:space="preserve">        this.telefono = telefono;</w:t>
+                      </w:r>
+                    </w:p>
+                    <w:p>
+                      <w:pPr>
+                        <w:rPr>
+                          <w:color w:val="000000" w:themeColor="text1"/>
+                        </w:rPr>
+                      </w:pPr>
+                      <w:r>
+                        <w:rPr>
+                          <w:color w:val="000000" w:themeColor="text1"/>
+                        </w:rPr>
+                        <w:t xml:space="preserve">        this.email = email;</w:t>
+                      </w:r>
+                    </w:p>
+                    <w:p>
+                      <w:pPr>
+                        <w:rPr>
+                          <w:color w:val="000000" w:themeColor="text1"/>
+                        </w:rPr>
+                      </w:pPr>
+                      <w:r>
+                        <w:rPr>
+                          <w:color w:val="000000" w:themeColor="text1"/>
+                        </w:rPr>
+                        <w:t xml:space="preserve">    }</w:t>
+                      </w:r>
+                    </w:p>
+                    <w:p>
+                      <w:pPr>
+                        <w:rPr>
+                          <w:color w:val="000000" w:themeColor="text1"/>
+                        </w:rPr>
+                      </w:pPr>
+                    </w:p>
+                    <w:p>
+                      <w:pPr>
+                        <w:rPr>
+                          <w:color w:val="000000" w:themeColor="text1"/>
+                        </w:rPr>
+                      </w:pPr>
+                      <w:r>
+                        <w:rPr>
+                          <w:color w:val="000000" w:themeColor="text1"/>
+                        </w:rPr>
+                        <w:t xml:space="preserve">    private void valida(String nome, String congome, String telefono, String email) throws Exception{</w:t>
+                      </w:r>
+                    </w:p>
+                    <w:p>
+                      <w:pPr>
+                        <w:rPr>
+                          <w:color w:val="000000" w:themeColor="text1"/>
+                        </w:rPr>
+                      </w:pPr>
+                      <w:r>
+                        <w:rPr>
+                          <w:color w:val="000000" w:themeColor="text1"/>
+                        </w:rPr>
+                        <w:t xml:space="preserve">        if (nome == null){</w:t>
+                      </w:r>
+                    </w:p>
+                    <w:p>
+                      <w:pPr>
+                        <w:rPr>
+                          <w:color w:val="000000" w:themeColor="text1"/>
+                        </w:rPr>
+                      </w:pPr>
+                      <w:r>
+                        <w:rPr>
+                          <w:color w:val="000000" w:themeColor="text1"/>
+                        </w:rPr>
+                        <w:t xml:space="preserve">            throw new NullPointerException("nome null");</w:t>
+                      </w:r>
+                    </w:p>
+                    <w:p>
+                      <w:pPr>
+                        <w:rPr>
+                          <w:color w:val="000000" w:themeColor="text1"/>
+                        </w:rPr>
+                      </w:pPr>
+                      <w:r>
+                        <w:rPr>
+                          <w:color w:val="000000" w:themeColor="text1"/>
+                        </w:rPr>
+                        <w:t xml:space="preserve">        }</w:t>
+                      </w:r>
+                    </w:p>
+                    <w:p>
+                      <w:pPr>
+                        <w:rPr>
+                          <w:color w:val="000000" w:themeColor="text1"/>
+                        </w:rPr>
+                      </w:pPr>
+                      <w:r>
+                        <w:rPr>
+                          <w:color w:val="000000" w:themeColor="text1"/>
+                        </w:rPr>
+                        <w:t xml:space="preserve">        if (congome == null){</w:t>
+                      </w:r>
+                    </w:p>
+                    <w:p>
+                      <w:pPr>
+                        <w:rPr>
+                          <w:color w:val="000000" w:themeColor="text1"/>
+                        </w:rPr>
+                      </w:pPr>
+                      <w:r>
+                        <w:rPr>
+                          <w:color w:val="000000" w:themeColor="text1"/>
+                        </w:rPr>
+                        <w:t xml:space="preserve">            throw new NullPointerException("congome null");</w:t>
+                      </w:r>
+                    </w:p>
+                    <w:p>
+                      <w:pPr>
+                        <w:rPr>
+                          <w:color w:val="000000" w:themeColor="text1"/>
+                        </w:rPr>
+                      </w:pPr>
+                      <w:r>
+                        <w:rPr>
+                          <w:color w:val="000000" w:themeColor="text1"/>
+                        </w:rPr>
+                        <w:t xml:space="preserve">        }</w:t>
+                      </w:r>
+                    </w:p>
+                    <w:p>
+                      <w:pPr>
+                        <w:rPr>
+                          <w:color w:val="000000" w:themeColor="text1"/>
+                        </w:rPr>
+                      </w:pPr>
+                      <w:r>
+                        <w:rPr>
+                          <w:color w:val="000000" w:themeColor="text1"/>
+                        </w:rPr>
+                        <w:t xml:space="preserve">        if (telefono == null){</w:t>
+                      </w:r>
+                    </w:p>
+                    <w:p>
+                      <w:pPr>
+                        <w:rPr>
+                          <w:color w:val="000000" w:themeColor="text1"/>
+                        </w:rPr>
+                      </w:pPr>
+                      <w:r>
+                        <w:rPr>
+                          <w:color w:val="000000" w:themeColor="text1"/>
+                        </w:rPr>
+                        <w:t xml:space="preserve">            throw new NullPointerException("telefono null");</w:t>
+                      </w:r>
+                    </w:p>
+                    <w:p>
+                      <w:pPr>
+                        <w:rPr>
+                          <w:color w:val="000000" w:themeColor="text1"/>
+                        </w:rPr>
+                      </w:pPr>
+                      <w:r>
+                        <w:rPr>
+                          <w:color w:val="000000" w:themeColor="text1"/>
+                        </w:rPr>
+                        <w:t xml:space="preserve">        }</w:t>
+                      </w:r>
+                    </w:p>
+                    <w:p>
+                      <w:pPr>
+                        <w:rPr>
+                          <w:color w:val="000000" w:themeColor="text1"/>
+                        </w:rPr>
+                      </w:pPr>
+                      <w:r>
+                        <w:rPr>
+                          <w:color w:val="000000" w:themeColor="text1"/>
+                        </w:rPr>
+                        <w:t xml:space="preserve">        if (email == null){</w:t>
+                      </w:r>
+                    </w:p>
+                    <w:p>
+                      <w:pPr>
+                        <w:rPr>
+                          <w:color w:val="000000" w:themeColor="text1"/>
+                        </w:rPr>
+                      </w:pPr>
+                      <w:r>
+                        <w:rPr>
+                          <w:color w:val="000000" w:themeColor="text1"/>
+                        </w:rPr>
+                        <w:t xml:space="preserve">            throw new NullPointerException("email null");</w:t>
+                      </w:r>
+                    </w:p>
+                    <w:p>
+                      <w:pPr>
+                        <w:rPr>
+                          <w:color w:val="000000" w:themeColor="text1"/>
+                        </w:rPr>
+                      </w:pPr>
+                      <w:r>
+                        <w:rPr>
+                          <w:color w:val="000000" w:themeColor="text1"/>
+                        </w:rPr>
+                        <w:t xml:space="preserve">        }</w:t>
+                      </w:r>
+                    </w:p>
+                    <w:p>
+                      <w:pPr>
+                        <w:rPr>
+                          <w:color w:val="000000" w:themeColor="text1"/>
+                        </w:rPr>
+                      </w:pPr>
+                      <w:r>
+                        <w:rPr>
+                          <w:color w:val="000000" w:themeColor="text1"/>
+                        </w:rPr>
+                        <w:t xml:space="preserve">        </w:t>
+                      </w:r>
+                      <w:r>
+                        <w:rPr>
+                          <w:color w:val="2E74B5" w:themeColor="accent5" w:themeShade="BF"/>
+                        </w:rPr>
+                        <w:t xml:space="preserve">//manca altri controlli. (che ci sia solo una @ nella mail) (numero di telefono sia 11)      </w:t>
+                      </w:r>
+                    </w:p>
+                    <w:p>
+                      <w:pPr>
+                        <w:rPr>
+                          <w:color w:val="000000" w:themeColor="text1"/>
+                        </w:rPr>
+                      </w:pPr>
+                      <w:r>
+                        <w:rPr>
+                          <w:color w:val="000000" w:themeColor="text1"/>
+                        </w:rPr>
+                        <w:t xml:space="preserve">    }</w:t>
+                      </w:r>
+                    </w:p>
+                    <w:p>
+                      <w:pPr>
+                        <w:rPr>
+                          <w:color w:val="2E74B5" w:themeColor="accent5" w:themeShade="BF"/>
+                        </w:rPr>
+                      </w:pPr>
+                      <w:r>
+                        <w:rPr>
+                          <w:color w:val="000000" w:themeColor="text1"/>
+                        </w:rPr>
+                        <w:t xml:space="preserve">    </w:t>
+                      </w:r>
+                      <w:r>
+                        <w:rPr>
+                          <w:color w:val="2E74B5" w:themeColor="accent5" w:themeShade="BF"/>
+                        </w:rPr>
+                        <w:t>//fare get(), equals()</w:t>
+                      </w:r>
+                    </w:p>
+                    <w:p>
+                      <w:pPr>
+                        <w:rPr>
+                          <w:color w:val="2E74B5" w:themeColor="accent5" w:themeShade="BF"/>
+                        </w:rPr>
+                      </w:pPr>
+                      <w:r>
+                        <w:rPr>
+                          <w:color w:val="2E74B5" w:themeColor="accent5" w:themeShade="BF"/>
+                        </w:rPr>
+                        <w:t xml:space="preserve">    //non fare costruttore di copia</w:t>
+                      </w:r>
+                    </w:p>
+                    <w:p>
+                      <w:pPr>
+                        <w:rPr>
+                          <w:color w:val="2E74B5" w:themeColor="accent5" w:themeShade="BF"/>
+                        </w:rPr>
+                      </w:pPr>
+                      <w:r>
+                        <w:rPr>
+                          <w:color w:val="2E74B5" w:themeColor="accent5" w:themeShade="BF"/>
+                        </w:rPr>
+                        <w:t xml:space="preserve">    //fare toString()</w:t>
+                      </w:r>
+                    </w:p>
+                    <w:p>
+                      <w:pPr>
+                        <w:rPr>
+                          <w:color w:val="000000" w:themeColor="text1"/>
+                        </w:rPr>
+                      </w:pPr>
+                      <w:r>
+                        <w:rPr>
+                          <w:color w:val="000000" w:themeColor="text1"/>
+                        </w:rPr>
+                        <w:t>}</w:t>
+                      </w:r>
+                    </w:p>
+                  </w:txbxContent>
+                </v:textbox>
+              </v:roundrect>
+            </w:pict>
+          </mc:Fallback>
+        </mc:AlternateContent>
+      </w:r>
+    </w:p>
+    <w:p/>
+    <w:p/>
+    <w:p/>
+    <w:p/>
+    <w:p/>
+    <w:p/>
+    <w:p/>
+    <w:p/>
+    <w:p/>
+    <w:p/>
+    <w:p/>
+    <w:p/>
+    <w:p/>
+    <w:p/>
+    <w:p/>
     <w:p/>
     <w:p/>
     <w:sectPr>

</xml_diff>